<commit_message>
Updated the code, saved the data
</commit_message>
<xml_diff>
--- a/Manuscript/tables-figures/table2.docx
+++ b/Manuscript/tables-figures/table2.docx
@@ -10,6 +10,16 @@
     <w:p>
       <w:pPr>
         <w:pStyle w:val="TableCaption"/>
+        <w:jc w:val="center"/>
+        <w:keepNext/>
+        <w:pBdr>
+          <w:bottom w:val="none" w:sz="0" w:space="0" w:color="000000"/>
+          <w:top w:val="none" w:sz="0" w:space="0" w:color="000000"/>
+          <w:left w:val="none" w:sz="0" w:space="0" w:color="000000"/>
+          <w:right w:val="none" w:sz="0" w:space="0" w:color="000000"/>
+        </w:pBdr>
+        <w:spacing w:after="60" w:before="60" w:line="240"/>
+        <w:ind w:left="60" w:right="60" w:firstLine="0" w:firstLineChars="0"/>
       </w:pPr>
       <w:r>
         <w:t xml:space="preserve">Table 2: Effect size measures and interpretation by statistical test.</w:t>
@@ -19,11 +29,11 @@
       <w:tblPr>
         <w:tblLayout w:type="autofit"/>
         <w:jc w:val="center"/>
+        <w:tblW w:type="pct" w:w="5000"/>
         <w:tblLook w:firstRow="1" w:lastRow="0" w:firstColumn="0" w:lastColumn="0" w:noHBand="0" w:noVBand="1"/>
       </w:tblPr>
       <w:tr>
         <w:trPr>
-          <w:cantSplit/>
           <w:trHeight w:val="360" w:hRule="auto"/>
           <w:tblHeader/>
         </w:trPr>
@@ -31,32 +41,32 @@
         <w:tc>
           <w:tcPr>
             <w:tcBorders>
-              <w:bottom w:val="single" w:sz="16" w:space="0" w:color="666666"/>
-              <w:top w:val="single" w:sz="16" w:space="0" w:color="666666"/>
-              <w:left w:val="none" w:sz="0" w:space="0" w:color="000000"/>
-              <w:right w:val="none" w:sz="0" w:space="0" w:color="000000"/>
-            </w:tcBorders>
-            <w:shd w:val="clear" w:color="auto" w:fill="FFFFFF"/>
-            <w:tcMar>
-              <w:top w:w="0" w:type="dxa"/>
-              <w:bottom w:w="0" w:type="dxa"/>
-              <w:left w:w="0" w:type="dxa"/>
-              <w:right w:w="0" w:type="dxa"/>
-            </w:tcMar>
-            <w:vAlign w:val="center"/>
-          </w:tcPr>
-          <w:p>
-            <w:pPr>
-              <w:jc w:val="left"/>
-              <w:keepNext/>
-              <w:pBdr>
-                <w:bottom w:val="none" w:sz="0" w:space="0" w:color="000000"/>
-                <w:top w:val="none" w:sz="0" w:space="0" w:color="000000"/>
-                <w:left w:val="none" w:sz="0" w:space="0" w:color="000000"/>
-                <w:right w:val="none" w:sz="0" w:space="0" w:color="000000"/>
-              </w:pBdr>
-              <w:spacing w:after="100" w:before="100" w:line="240"/>
-              <w:ind w:firstLine="0" w:left="100" w:right="100"/>
+              <w:bottom w:val="single" w:sz="12" w:space="0" w:color="666666"/>
+              <w:top w:val="single" w:sz="12" w:space="0" w:color="666666"/>
+              <w:left w:val="none" w:sz="0" w:space="0" w:color="000000"/>
+              <w:right w:val="none" w:sz="0" w:space="0" w:color="000000"/>
+            </w:tcBorders>
+            <w:shd w:val="clear" w:color="auto" w:fill="FFFFFF"/>
+            <w:tcMar>
+              <w:top w:w="0" w:type="dxa"/>
+              <w:bottom w:w="0" w:type="dxa"/>
+              <w:left w:w="0" w:type="dxa"/>
+              <w:right w:w="0" w:type="dxa"/>
+            </w:tcMar>
+            <w:vAlign w:val="center"/>
+          </w:tcPr>
+          <w:p>
+            <w:pPr>
+              <w:pStyle w:val="Normal"/>
+              <w:jc w:val="left"/>
+              <w:pBdr>
+                <w:bottom w:val="none" w:sz="0" w:space="0" w:color="000000"/>
+                <w:top w:val="none" w:sz="0" w:space="0" w:color="000000"/>
+                <w:left w:val="none" w:sz="0" w:space="0" w:color="000000"/>
+                <w:right w:val="none" w:sz="0" w:space="0" w:color="000000"/>
+              </w:pBdr>
+              <w:spacing w:after="100" w:before="100" w:line="240"/>
+              <w:ind w:left="100" w:right="100" w:firstLine="0" w:firstLineChars="0"/>
             </w:pPr>
             <w:r>
               <w:rPr>
@@ -75,32 +85,32 @@
         <w:tc>
           <w:tcPr>
             <w:tcBorders>
-              <w:bottom w:val="single" w:sz="16" w:space="0" w:color="666666"/>
-              <w:top w:val="single" w:sz="16" w:space="0" w:color="666666"/>
-              <w:left w:val="none" w:sz="0" w:space="0" w:color="000000"/>
-              <w:right w:val="none" w:sz="0" w:space="0" w:color="000000"/>
-            </w:tcBorders>
-            <w:shd w:val="clear" w:color="auto" w:fill="FFFFFF"/>
-            <w:tcMar>
-              <w:top w:w="0" w:type="dxa"/>
-              <w:bottom w:w="0" w:type="dxa"/>
-              <w:left w:w="0" w:type="dxa"/>
-              <w:right w:w="0" w:type="dxa"/>
-            </w:tcMar>
-            <w:vAlign w:val="center"/>
-          </w:tcPr>
-          <w:p>
-            <w:pPr>
-              <w:jc w:val="left"/>
-              <w:keepNext/>
-              <w:pBdr>
-                <w:bottom w:val="none" w:sz="0" w:space="0" w:color="000000"/>
-                <w:top w:val="none" w:sz="0" w:space="0" w:color="000000"/>
-                <w:left w:val="none" w:sz="0" w:space="0" w:color="000000"/>
-                <w:right w:val="none" w:sz="0" w:space="0" w:color="000000"/>
-              </w:pBdr>
-              <w:spacing w:after="100" w:before="100" w:line="240"/>
-              <w:ind w:firstLine="0" w:left="100" w:right="100"/>
+              <w:bottom w:val="single" w:sz="12" w:space="0" w:color="666666"/>
+              <w:top w:val="single" w:sz="12" w:space="0" w:color="666666"/>
+              <w:left w:val="none" w:sz="0" w:space="0" w:color="000000"/>
+              <w:right w:val="none" w:sz="0" w:space="0" w:color="000000"/>
+            </w:tcBorders>
+            <w:shd w:val="clear" w:color="auto" w:fill="FFFFFF"/>
+            <w:tcMar>
+              <w:top w:w="0" w:type="dxa"/>
+              <w:bottom w:w="0" w:type="dxa"/>
+              <w:left w:w="0" w:type="dxa"/>
+              <w:right w:w="0" w:type="dxa"/>
+            </w:tcMar>
+            <w:vAlign w:val="center"/>
+          </w:tcPr>
+          <w:p>
+            <w:pPr>
+              <w:pStyle w:val="Normal"/>
+              <w:jc w:val="left"/>
+              <w:pBdr>
+                <w:bottom w:val="none" w:sz="0" w:space="0" w:color="000000"/>
+                <w:top w:val="none" w:sz="0" w:space="0" w:color="000000"/>
+                <w:left w:val="none" w:sz="0" w:space="0" w:color="000000"/>
+                <w:right w:val="none" w:sz="0" w:space="0" w:color="000000"/>
+              </w:pBdr>
+              <w:spacing w:after="100" w:before="100" w:line="240"/>
+              <w:ind w:left="100" w:right="100" w:firstLine="0" w:firstLineChars="0"/>
             </w:pPr>
             <w:r>
               <w:rPr>
@@ -119,32 +129,32 @@
         <w:tc>
           <w:tcPr>
             <w:tcBorders>
-              <w:bottom w:val="single" w:sz="16" w:space="0" w:color="666666"/>
-              <w:top w:val="single" w:sz="16" w:space="0" w:color="666666"/>
-              <w:left w:val="none" w:sz="0" w:space="0" w:color="000000"/>
-              <w:right w:val="none" w:sz="0" w:space="0" w:color="000000"/>
-            </w:tcBorders>
-            <w:shd w:val="clear" w:color="auto" w:fill="FFFFFF"/>
-            <w:tcMar>
-              <w:top w:w="0" w:type="dxa"/>
-              <w:bottom w:w="0" w:type="dxa"/>
-              <w:left w:w="0" w:type="dxa"/>
-              <w:right w:w="0" w:type="dxa"/>
-            </w:tcMar>
-            <w:vAlign w:val="center"/>
-          </w:tcPr>
-          <w:p>
-            <w:pPr>
-              <w:jc w:val="left"/>
-              <w:keepNext/>
-              <w:pBdr>
-                <w:bottom w:val="none" w:sz="0" w:space="0" w:color="000000"/>
-                <w:top w:val="none" w:sz="0" w:space="0" w:color="000000"/>
-                <w:left w:val="none" w:sz="0" w:space="0" w:color="000000"/>
-                <w:right w:val="none" w:sz="0" w:space="0" w:color="000000"/>
-              </w:pBdr>
-              <w:spacing w:after="100" w:before="100" w:line="240"/>
-              <w:ind w:firstLine="0" w:left="100" w:right="100"/>
+              <w:bottom w:val="single" w:sz="12" w:space="0" w:color="666666"/>
+              <w:top w:val="single" w:sz="12" w:space="0" w:color="666666"/>
+              <w:left w:val="none" w:sz="0" w:space="0" w:color="000000"/>
+              <w:right w:val="none" w:sz="0" w:space="0" w:color="000000"/>
+            </w:tcBorders>
+            <w:shd w:val="clear" w:color="auto" w:fill="FFFFFF"/>
+            <w:tcMar>
+              <w:top w:w="0" w:type="dxa"/>
+              <w:bottom w:w="0" w:type="dxa"/>
+              <w:left w:w="0" w:type="dxa"/>
+              <w:right w:w="0" w:type="dxa"/>
+            </w:tcMar>
+            <w:vAlign w:val="center"/>
+          </w:tcPr>
+          <w:p>
+            <w:pPr>
+              <w:pStyle w:val="Normal"/>
+              <w:jc w:val="left"/>
+              <w:pBdr>
+                <w:bottom w:val="none" w:sz="0" w:space="0" w:color="000000"/>
+                <w:top w:val="none" w:sz="0" w:space="0" w:color="000000"/>
+                <w:left w:val="none" w:sz="0" w:space="0" w:color="000000"/>
+                <w:right w:val="none" w:sz="0" w:space="0" w:color="000000"/>
+              </w:pBdr>
+              <w:spacing w:after="100" w:before="100" w:line="240"/>
+              <w:ind w:left="100" w:right="100" w:firstLine="0" w:firstLineChars="0"/>
             </w:pPr>
             <w:r>
               <w:rPr>
@@ -163,32 +173,32 @@
         <w:tc>
           <w:tcPr>
             <w:tcBorders>
-              <w:bottom w:val="single" w:sz="16" w:space="0" w:color="666666"/>
-              <w:top w:val="single" w:sz="16" w:space="0" w:color="666666"/>
-              <w:left w:val="none" w:sz="0" w:space="0" w:color="000000"/>
-              <w:right w:val="none" w:sz="0" w:space="0" w:color="000000"/>
-            </w:tcBorders>
-            <w:shd w:val="clear" w:color="auto" w:fill="FFFFFF"/>
-            <w:tcMar>
-              <w:top w:w="0" w:type="dxa"/>
-              <w:bottom w:w="0" w:type="dxa"/>
-              <w:left w:w="0" w:type="dxa"/>
-              <w:right w:w="0" w:type="dxa"/>
-            </w:tcMar>
-            <w:vAlign w:val="center"/>
-          </w:tcPr>
-          <w:p>
-            <w:pPr>
-              <w:jc w:val="left"/>
-              <w:keepNext/>
-              <w:pBdr>
-                <w:bottom w:val="none" w:sz="0" w:space="0" w:color="000000"/>
-                <w:top w:val="none" w:sz="0" w:space="0" w:color="000000"/>
-                <w:left w:val="none" w:sz="0" w:space="0" w:color="000000"/>
-                <w:right w:val="none" w:sz="0" w:space="0" w:color="000000"/>
-              </w:pBdr>
-              <w:spacing w:after="100" w:before="100" w:line="240"/>
-              <w:ind w:firstLine="0" w:left="100" w:right="100"/>
+              <w:bottom w:val="single" w:sz="12" w:space="0" w:color="666666"/>
+              <w:top w:val="single" w:sz="12" w:space="0" w:color="666666"/>
+              <w:left w:val="none" w:sz="0" w:space="0" w:color="000000"/>
+              <w:right w:val="none" w:sz="0" w:space="0" w:color="000000"/>
+            </w:tcBorders>
+            <w:shd w:val="clear" w:color="auto" w:fill="FFFFFF"/>
+            <w:tcMar>
+              <w:top w:w="0" w:type="dxa"/>
+              <w:bottom w:w="0" w:type="dxa"/>
+              <w:left w:w="0" w:type="dxa"/>
+              <w:right w:w="0" w:type="dxa"/>
+            </w:tcMar>
+            <w:vAlign w:val="center"/>
+          </w:tcPr>
+          <w:p>
+            <w:pPr>
+              <w:pStyle w:val="Normal"/>
+              <w:jc w:val="left"/>
+              <w:pBdr>
+                <w:bottom w:val="none" w:sz="0" w:space="0" w:color="000000"/>
+                <w:top w:val="none" w:sz="0" w:space="0" w:color="000000"/>
+                <w:left w:val="none" w:sz="0" w:space="0" w:color="000000"/>
+                <w:right w:val="none" w:sz="0" w:space="0" w:color="000000"/>
+              </w:pBdr>
+              <w:spacing w:after="100" w:before="100" w:line="240"/>
+              <w:ind w:left="100" w:right="100" w:firstLine="0" w:firstLineChars="0"/>
             </w:pPr>
             <w:r>
               <w:rPr>
@@ -207,32 +217,32 @@
         <w:tc>
           <w:tcPr>
             <w:tcBorders>
-              <w:bottom w:val="single" w:sz="16" w:space="0" w:color="666666"/>
-              <w:top w:val="single" w:sz="16" w:space="0" w:color="666666"/>
-              <w:left w:val="none" w:sz="0" w:space="0" w:color="000000"/>
-              <w:right w:val="none" w:sz="0" w:space="0" w:color="000000"/>
-            </w:tcBorders>
-            <w:shd w:val="clear" w:color="auto" w:fill="FFFFFF"/>
-            <w:tcMar>
-              <w:top w:w="0" w:type="dxa"/>
-              <w:bottom w:w="0" w:type="dxa"/>
-              <w:left w:w="0" w:type="dxa"/>
-              <w:right w:w="0" w:type="dxa"/>
-            </w:tcMar>
-            <w:vAlign w:val="center"/>
-          </w:tcPr>
-          <w:p>
-            <w:pPr>
-              <w:jc w:val="left"/>
-              <w:keepNext/>
-              <w:pBdr>
-                <w:bottom w:val="none" w:sz="0" w:space="0" w:color="000000"/>
-                <w:top w:val="none" w:sz="0" w:space="0" w:color="000000"/>
-                <w:left w:val="none" w:sz="0" w:space="0" w:color="000000"/>
-                <w:right w:val="none" w:sz="0" w:space="0" w:color="000000"/>
-              </w:pBdr>
-              <w:spacing w:after="100" w:before="100" w:line="240"/>
-              <w:ind w:firstLine="0" w:left="100" w:right="100"/>
+              <w:bottom w:val="single" w:sz="12" w:space="0" w:color="666666"/>
+              <w:top w:val="single" w:sz="12" w:space="0" w:color="666666"/>
+              <w:left w:val="none" w:sz="0" w:space="0" w:color="000000"/>
+              <w:right w:val="none" w:sz="0" w:space="0" w:color="000000"/>
+            </w:tcBorders>
+            <w:shd w:val="clear" w:color="auto" w:fill="FFFFFF"/>
+            <w:tcMar>
+              <w:top w:w="0" w:type="dxa"/>
+              <w:bottom w:w="0" w:type="dxa"/>
+              <w:left w:w="0" w:type="dxa"/>
+              <w:right w:w="0" w:type="dxa"/>
+            </w:tcMar>
+            <w:vAlign w:val="center"/>
+          </w:tcPr>
+          <w:p>
+            <w:pPr>
+              <w:pStyle w:val="Normal"/>
+              <w:jc w:val="left"/>
+              <w:pBdr>
+                <w:bottom w:val="none" w:sz="0" w:space="0" w:color="000000"/>
+                <w:top w:val="none" w:sz="0" w:space="0" w:color="000000"/>
+                <w:left w:val="none" w:sz="0" w:space="0" w:color="000000"/>
+                <w:right w:val="none" w:sz="0" w:space="0" w:color="000000"/>
+              </w:pBdr>
+              <w:spacing w:after="100" w:before="100" w:line="240"/>
+              <w:ind w:left="100" w:right="100" w:firstLine="0" w:firstLineChars="0"/>
             </w:pPr>
             <w:r>
               <w:rPr>
@@ -251,7 +261,6 @@
       </w:tr>
       <w:tr>
         <w:trPr>
-          <w:cantSplit/>
           <w:trHeight w:val="360" w:hRule="auto"/>
         </w:trPr>
         body1
@@ -259,31 +268,31 @@
           <w:tcPr>
             <w:tcBorders>
               <w:bottom w:val="none" w:sz="0" w:space="0" w:color="000000"/>
-              <w:top w:val="none" w:sz="0" w:space="0" w:color="000000"/>
-              <w:left w:val="none" w:sz="0" w:space="0" w:color="000000"/>
-              <w:right w:val="none" w:sz="0" w:space="0" w:color="000000"/>
-            </w:tcBorders>
-            <w:shd w:val="clear" w:color="auto" w:fill="FFFFFF"/>
-            <w:tcMar>
-              <w:top w:w="0" w:type="dxa"/>
-              <w:bottom w:w="0" w:type="dxa"/>
-              <w:left w:w="0" w:type="dxa"/>
-              <w:right w:w="0" w:type="dxa"/>
-            </w:tcMar>
-            <w:vAlign w:val="center"/>
-          </w:tcPr>
-          <w:p>
-            <w:pPr>
-              <w:jc w:val="left"/>
-              <w:keepNext/>
-              <w:pBdr>
-                <w:bottom w:val="none" w:sz="0" w:space="0" w:color="000000"/>
-                <w:top w:val="none" w:sz="0" w:space="0" w:color="000000"/>
-                <w:left w:val="none" w:sz="0" w:space="0" w:color="000000"/>
-                <w:right w:val="none" w:sz="0" w:space="0" w:color="000000"/>
-              </w:pBdr>
-              <w:spacing w:after="100" w:before="100" w:line="240"/>
-              <w:ind w:firstLine="0" w:left="100" w:right="100"/>
+              <w:top w:val="single" w:sz="12" w:space="0" w:color="666666"/>
+              <w:left w:val="none" w:sz="0" w:space="0" w:color="000000"/>
+              <w:right w:val="none" w:sz="0" w:space="0" w:color="000000"/>
+            </w:tcBorders>
+            <w:shd w:val="clear" w:color="auto" w:fill="FFFFFF"/>
+            <w:tcMar>
+              <w:top w:w="0" w:type="dxa"/>
+              <w:bottom w:w="0" w:type="dxa"/>
+              <w:left w:w="0" w:type="dxa"/>
+              <w:right w:w="0" w:type="dxa"/>
+            </w:tcMar>
+            <w:vAlign w:val="center"/>
+          </w:tcPr>
+          <w:p>
+            <w:pPr>
+              <w:pStyle w:val="Normal"/>
+              <w:jc w:val="left"/>
+              <w:pBdr>
+                <w:bottom w:val="none" w:sz="0" w:space="0" w:color="000000"/>
+                <w:top w:val="none" w:sz="0" w:space="0" w:color="000000"/>
+                <w:left w:val="none" w:sz="0" w:space="0" w:color="000000"/>
+                <w:right w:val="none" w:sz="0" w:space="0" w:color="000000"/>
+              </w:pBdr>
+              <w:spacing w:after="100" w:before="100" w:line="240"/>
+              <w:ind w:left="100" w:right="100" w:firstLine="0" w:firstLineChars="0"/>
             </w:pPr>
             <w:r>
               <w:rPr>
@@ -303,31 +312,31 @@
           <w:tcPr>
             <w:tcBorders>
               <w:bottom w:val="none" w:sz="0" w:space="0" w:color="000000"/>
-              <w:top w:val="none" w:sz="0" w:space="0" w:color="000000"/>
-              <w:left w:val="none" w:sz="0" w:space="0" w:color="000000"/>
-              <w:right w:val="none" w:sz="0" w:space="0" w:color="000000"/>
-            </w:tcBorders>
-            <w:shd w:val="clear" w:color="auto" w:fill="FFFFFF"/>
-            <w:tcMar>
-              <w:top w:w="0" w:type="dxa"/>
-              <w:bottom w:w="0" w:type="dxa"/>
-              <w:left w:w="0" w:type="dxa"/>
-              <w:right w:w="0" w:type="dxa"/>
-            </w:tcMar>
-            <w:vAlign w:val="center"/>
-          </w:tcPr>
-          <w:p>
-            <w:pPr>
-              <w:jc w:val="left"/>
-              <w:keepNext/>
-              <w:pBdr>
-                <w:bottom w:val="none" w:sz="0" w:space="0" w:color="000000"/>
-                <w:top w:val="none" w:sz="0" w:space="0" w:color="000000"/>
-                <w:left w:val="none" w:sz="0" w:space="0" w:color="000000"/>
-                <w:right w:val="none" w:sz="0" w:space="0" w:color="000000"/>
-              </w:pBdr>
-              <w:spacing w:after="100" w:before="100" w:line="240"/>
-              <w:ind w:firstLine="0" w:left="100" w:right="100"/>
+              <w:top w:val="single" w:sz="12" w:space="0" w:color="666666"/>
+              <w:left w:val="none" w:sz="0" w:space="0" w:color="000000"/>
+              <w:right w:val="none" w:sz="0" w:space="0" w:color="000000"/>
+            </w:tcBorders>
+            <w:shd w:val="clear" w:color="auto" w:fill="FFFFFF"/>
+            <w:tcMar>
+              <w:top w:w="0" w:type="dxa"/>
+              <w:bottom w:w="0" w:type="dxa"/>
+              <w:left w:w="0" w:type="dxa"/>
+              <w:right w:w="0" w:type="dxa"/>
+            </w:tcMar>
+            <w:vAlign w:val="center"/>
+          </w:tcPr>
+          <w:p>
+            <w:pPr>
+              <w:pStyle w:val="Normal"/>
+              <w:jc w:val="left"/>
+              <w:pBdr>
+                <w:bottom w:val="none" w:sz="0" w:space="0" w:color="000000"/>
+                <w:top w:val="none" w:sz="0" w:space="0" w:color="000000"/>
+                <w:left w:val="none" w:sz="0" w:space="0" w:color="000000"/>
+                <w:right w:val="none" w:sz="0" w:space="0" w:color="000000"/>
+              </w:pBdr>
+              <w:spacing w:after="100" w:before="100" w:line="240"/>
+              <w:ind w:left="100" w:right="100" w:firstLine="0" w:firstLineChars="0"/>
             </w:pPr>
             <w:r>
               <w:rPr>
@@ -371,31 +380,31 @@
           <w:tcPr>
             <w:tcBorders>
               <w:bottom w:val="none" w:sz="0" w:space="0" w:color="000000"/>
-              <w:top w:val="none" w:sz="0" w:space="0" w:color="000000"/>
-              <w:left w:val="none" w:sz="0" w:space="0" w:color="000000"/>
-              <w:right w:val="none" w:sz="0" w:space="0" w:color="000000"/>
-            </w:tcBorders>
-            <w:shd w:val="clear" w:color="auto" w:fill="FFFFFF"/>
-            <w:tcMar>
-              <w:top w:w="0" w:type="dxa"/>
-              <w:bottom w:w="0" w:type="dxa"/>
-              <w:left w:w="0" w:type="dxa"/>
-              <w:right w:w="0" w:type="dxa"/>
-            </w:tcMar>
-            <w:vAlign w:val="center"/>
-          </w:tcPr>
-          <w:p>
-            <w:pPr>
-              <w:jc w:val="left"/>
-              <w:keepNext/>
-              <w:pBdr>
-                <w:bottom w:val="none" w:sz="0" w:space="0" w:color="000000"/>
-                <w:top w:val="none" w:sz="0" w:space="0" w:color="000000"/>
-                <w:left w:val="none" w:sz="0" w:space="0" w:color="000000"/>
-                <w:right w:val="none" w:sz="0" w:space="0" w:color="000000"/>
-              </w:pBdr>
-              <w:spacing w:after="100" w:before="100" w:line="240"/>
-              <w:ind w:firstLine="0" w:left="100" w:right="100"/>
+              <w:top w:val="single" w:sz="12" w:space="0" w:color="666666"/>
+              <w:left w:val="none" w:sz="0" w:space="0" w:color="000000"/>
+              <w:right w:val="none" w:sz="0" w:space="0" w:color="000000"/>
+            </w:tcBorders>
+            <w:shd w:val="clear" w:color="auto" w:fill="FFFFFF"/>
+            <w:tcMar>
+              <w:top w:w="0" w:type="dxa"/>
+              <w:bottom w:w="0" w:type="dxa"/>
+              <w:left w:w="0" w:type="dxa"/>
+              <w:right w:w="0" w:type="dxa"/>
+            </w:tcMar>
+            <w:vAlign w:val="center"/>
+          </w:tcPr>
+          <w:p>
+            <w:pPr>
+              <w:pStyle w:val="Normal"/>
+              <w:jc w:val="left"/>
+              <w:pBdr>
+                <w:bottom w:val="none" w:sz="0" w:space="0" w:color="000000"/>
+                <w:top w:val="none" w:sz="0" w:space="0" w:color="000000"/>
+                <w:left w:val="none" w:sz="0" w:space="0" w:color="000000"/>
+                <w:right w:val="none" w:sz="0" w:space="0" w:color="000000"/>
+              </w:pBdr>
+              <w:spacing w:after="100" w:before="100" w:line="240"/>
+              <w:ind w:left="100" w:right="100" w:firstLine="0" w:firstLineChars="0"/>
             </w:pPr>
             <w:r>
               <w:rPr>
@@ -415,31 +424,31 @@
           <w:tcPr>
             <w:tcBorders>
               <w:bottom w:val="none" w:sz="0" w:space="0" w:color="000000"/>
-              <w:top w:val="none" w:sz="0" w:space="0" w:color="000000"/>
-              <w:left w:val="none" w:sz="0" w:space="0" w:color="000000"/>
-              <w:right w:val="none" w:sz="0" w:space="0" w:color="000000"/>
-            </w:tcBorders>
-            <w:shd w:val="clear" w:color="auto" w:fill="FFFFFF"/>
-            <w:tcMar>
-              <w:top w:w="0" w:type="dxa"/>
-              <w:bottom w:w="0" w:type="dxa"/>
-              <w:left w:w="0" w:type="dxa"/>
-              <w:right w:w="0" w:type="dxa"/>
-            </w:tcMar>
-            <w:vAlign w:val="center"/>
-          </w:tcPr>
-          <w:p>
-            <w:pPr>
-              <w:jc w:val="left"/>
-              <w:keepNext/>
-              <w:pBdr>
-                <w:bottom w:val="none" w:sz="0" w:space="0" w:color="000000"/>
-                <w:top w:val="none" w:sz="0" w:space="0" w:color="000000"/>
-                <w:left w:val="none" w:sz="0" w:space="0" w:color="000000"/>
-                <w:right w:val="none" w:sz="0" w:space="0" w:color="000000"/>
-              </w:pBdr>
-              <w:spacing w:after="100" w:before="100" w:line="240"/>
-              <w:ind w:firstLine="0" w:left="100" w:right="100"/>
+              <w:top w:val="single" w:sz="12" w:space="0" w:color="666666"/>
+              <w:left w:val="none" w:sz="0" w:space="0" w:color="000000"/>
+              <w:right w:val="none" w:sz="0" w:space="0" w:color="000000"/>
+            </w:tcBorders>
+            <w:shd w:val="clear" w:color="auto" w:fill="FFFFFF"/>
+            <w:tcMar>
+              <w:top w:w="0" w:type="dxa"/>
+              <w:bottom w:w="0" w:type="dxa"/>
+              <w:left w:w="0" w:type="dxa"/>
+              <w:right w:w="0" w:type="dxa"/>
+            </w:tcMar>
+            <w:vAlign w:val="center"/>
+          </w:tcPr>
+          <w:p>
+            <w:pPr>
+              <w:pStyle w:val="Normal"/>
+              <w:jc w:val="left"/>
+              <w:pBdr>
+                <w:bottom w:val="none" w:sz="0" w:space="0" w:color="000000"/>
+                <w:top w:val="none" w:sz="0" w:space="0" w:color="000000"/>
+                <w:left w:val="none" w:sz="0" w:space="0" w:color="000000"/>
+                <w:right w:val="none" w:sz="0" w:space="0" w:color="000000"/>
+              </w:pBdr>
+              <w:spacing w:after="100" w:before="100" w:line="240"/>
+              <w:ind w:left="100" w:right="100" w:firstLine="0" w:firstLineChars="0"/>
             </w:pPr>
             <w:r>
               <w:rPr>
@@ -459,31 +468,31 @@
           <w:tcPr>
             <w:tcBorders>
               <w:bottom w:val="none" w:sz="0" w:space="0" w:color="000000"/>
-              <w:top w:val="none" w:sz="0" w:space="0" w:color="000000"/>
-              <w:left w:val="none" w:sz="0" w:space="0" w:color="000000"/>
-              <w:right w:val="none" w:sz="0" w:space="0" w:color="000000"/>
-            </w:tcBorders>
-            <w:shd w:val="clear" w:color="auto" w:fill="FFFFFF"/>
-            <w:tcMar>
-              <w:top w:w="0" w:type="dxa"/>
-              <w:bottom w:w="0" w:type="dxa"/>
-              <w:left w:w="0" w:type="dxa"/>
-              <w:right w:w="0" w:type="dxa"/>
-            </w:tcMar>
-            <w:vAlign w:val="center"/>
-          </w:tcPr>
-          <w:p>
-            <w:pPr>
-              <w:jc w:val="left"/>
-              <w:keepNext/>
-              <w:pBdr>
-                <w:bottom w:val="none" w:sz="0" w:space="0" w:color="000000"/>
-                <w:top w:val="none" w:sz="0" w:space="0" w:color="000000"/>
-                <w:left w:val="none" w:sz="0" w:space="0" w:color="000000"/>
-                <w:right w:val="none" w:sz="0" w:space="0" w:color="000000"/>
-              </w:pBdr>
-              <w:spacing w:after="100" w:before="100" w:line="240"/>
-              <w:ind w:firstLine="0" w:left="100" w:right="100"/>
+              <w:top w:val="single" w:sz="12" w:space="0" w:color="666666"/>
+              <w:left w:val="none" w:sz="0" w:space="0" w:color="000000"/>
+              <w:right w:val="none" w:sz="0" w:space="0" w:color="000000"/>
+            </w:tcBorders>
+            <w:shd w:val="clear" w:color="auto" w:fill="FFFFFF"/>
+            <w:tcMar>
+              <w:top w:w="0" w:type="dxa"/>
+              <w:bottom w:w="0" w:type="dxa"/>
+              <w:left w:w="0" w:type="dxa"/>
+              <w:right w:w="0" w:type="dxa"/>
+            </w:tcMar>
+            <w:vAlign w:val="center"/>
+          </w:tcPr>
+          <w:p>
+            <w:pPr>
+              <w:pStyle w:val="Normal"/>
+              <w:jc w:val="left"/>
+              <w:pBdr>
+                <w:bottom w:val="none" w:sz="0" w:space="0" w:color="000000"/>
+                <w:top w:val="none" w:sz="0" w:space="0" w:color="000000"/>
+                <w:left w:val="none" w:sz="0" w:space="0" w:color="000000"/>
+                <w:right w:val="none" w:sz="0" w:space="0" w:color="000000"/>
+              </w:pBdr>
+              <w:spacing w:after="100" w:before="100" w:line="240"/>
+              <w:ind w:left="100" w:right="100" w:firstLine="0" w:firstLineChars="0"/>
             </w:pPr>
             <w:r>
               <w:rPr>
@@ -502,7 +511,6 @@
       </w:tr>
       <w:tr>
         <w:trPr>
-          <w:cantSplit/>
           <w:trHeight w:val="360" w:hRule="auto"/>
         </w:trPr>
         body2
@@ -525,16 +533,16 @@
           </w:tcPr>
           <w:p>
             <w:pPr>
-              <w:jc w:val="left"/>
-              <w:keepNext/>
-              <w:pBdr>
-                <w:bottom w:val="none" w:sz="0" w:space="0" w:color="000000"/>
-                <w:top w:val="none" w:sz="0" w:space="0" w:color="000000"/>
-                <w:left w:val="none" w:sz="0" w:space="0" w:color="000000"/>
-                <w:right w:val="none" w:sz="0" w:space="0" w:color="000000"/>
-              </w:pBdr>
-              <w:spacing w:after="100" w:before="100" w:line="240"/>
-              <w:ind w:firstLine="0" w:left="100" w:right="100"/>
+              <w:pStyle w:val="Normal"/>
+              <w:jc w:val="left"/>
+              <w:pBdr>
+                <w:bottom w:val="none" w:sz="0" w:space="0" w:color="000000"/>
+                <w:top w:val="none" w:sz="0" w:space="0" w:color="000000"/>
+                <w:left w:val="none" w:sz="0" w:space="0" w:color="000000"/>
+                <w:right w:val="none" w:sz="0" w:space="0" w:color="000000"/>
+              </w:pBdr>
+              <w:spacing w:after="100" w:before="100" w:line="240"/>
+              <w:ind w:left="100" w:right="100" w:firstLine="0" w:firstLineChars="0"/>
             </w:pPr>
             <w:r>
               <w:rPr>
@@ -569,16 +577,16 @@
           </w:tcPr>
           <w:p>
             <w:pPr>
-              <w:jc w:val="left"/>
-              <w:keepNext/>
-              <w:pBdr>
-                <w:bottom w:val="none" w:sz="0" w:space="0" w:color="000000"/>
-                <w:top w:val="none" w:sz="0" w:space="0" w:color="000000"/>
-                <w:left w:val="none" w:sz="0" w:space="0" w:color="000000"/>
-                <w:right w:val="none" w:sz="0" w:space="0" w:color="000000"/>
-              </w:pBdr>
-              <w:spacing w:after="100" w:before="100" w:line="240"/>
-              <w:ind w:firstLine="0" w:left="100" w:right="100"/>
+              <w:pStyle w:val="Normal"/>
+              <w:jc w:val="left"/>
+              <w:pBdr>
+                <w:bottom w:val="none" w:sz="0" w:space="0" w:color="000000"/>
+                <w:top w:val="none" w:sz="0" w:space="0" w:color="000000"/>
+                <w:left w:val="none" w:sz="0" w:space="0" w:color="000000"/>
+                <w:right w:val="none" w:sz="0" w:space="0" w:color="000000"/>
+              </w:pBdr>
+              <w:spacing w:after="100" w:before="100" w:line="240"/>
+              <w:ind w:left="100" w:right="100" w:firstLine="0" w:firstLineChars="0"/>
             </w:pPr>
             <w:r>
               <w:rPr>
@@ -637,16 +645,16 @@
           </w:tcPr>
           <w:p>
             <w:pPr>
-              <w:jc w:val="left"/>
-              <w:keepNext/>
-              <w:pBdr>
-                <w:bottom w:val="none" w:sz="0" w:space="0" w:color="000000"/>
-                <w:top w:val="none" w:sz="0" w:space="0" w:color="000000"/>
-                <w:left w:val="none" w:sz="0" w:space="0" w:color="000000"/>
-                <w:right w:val="none" w:sz="0" w:space="0" w:color="000000"/>
-              </w:pBdr>
-              <w:spacing w:after="100" w:before="100" w:line="240"/>
-              <w:ind w:firstLine="0" w:left="100" w:right="100"/>
+              <w:pStyle w:val="Normal"/>
+              <w:jc w:val="left"/>
+              <w:pBdr>
+                <w:bottom w:val="none" w:sz="0" w:space="0" w:color="000000"/>
+                <w:top w:val="none" w:sz="0" w:space="0" w:color="000000"/>
+                <w:left w:val="none" w:sz="0" w:space="0" w:color="000000"/>
+                <w:right w:val="none" w:sz="0" w:space="0" w:color="000000"/>
+              </w:pBdr>
+              <w:spacing w:after="100" w:before="100" w:line="240"/>
+              <w:ind w:left="100" w:right="100" w:firstLine="0" w:firstLineChars="0"/>
             </w:pPr>
             <w:r>
               <w:rPr>
@@ -681,16 +689,16 @@
           </w:tcPr>
           <w:p>
             <w:pPr>
-              <w:jc w:val="left"/>
-              <w:keepNext/>
-              <w:pBdr>
-                <w:bottom w:val="none" w:sz="0" w:space="0" w:color="000000"/>
-                <w:top w:val="none" w:sz="0" w:space="0" w:color="000000"/>
-                <w:left w:val="none" w:sz="0" w:space="0" w:color="000000"/>
-                <w:right w:val="none" w:sz="0" w:space="0" w:color="000000"/>
-              </w:pBdr>
-              <w:spacing w:after="100" w:before="100" w:line="240"/>
-              <w:ind w:firstLine="0" w:left="100" w:right="100"/>
+              <w:pStyle w:val="Normal"/>
+              <w:jc w:val="left"/>
+              <w:pBdr>
+                <w:bottom w:val="none" w:sz="0" w:space="0" w:color="000000"/>
+                <w:top w:val="none" w:sz="0" w:space="0" w:color="000000"/>
+                <w:left w:val="none" w:sz="0" w:space="0" w:color="000000"/>
+                <w:right w:val="none" w:sz="0" w:space="0" w:color="000000"/>
+              </w:pBdr>
+              <w:spacing w:after="100" w:before="100" w:line="240"/>
+              <w:ind w:left="100" w:right="100" w:firstLine="0" w:firstLineChars="0"/>
             </w:pPr>
             <w:r>
               <w:rPr>
@@ -725,16 +733,16 @@
           </w:tcPr>
           <w:p>
             <w:pPr>
-              <w:jc w:val="left"/>
-              <w:keepNext/>
-              <w:pBdr>
-                <w:bottom w:val="none" w:sz="0" w:space="0" w:color="000000"/>
-                <w:top w:val="none" w:sz="0" w:space="0" w:color="000000"/>
-                <w:left w:val="none" w:sz="0" w:space="0" w:color="000000"/>
-                <w:right w:val="none" w:sz="0" w:space="0" w:color="000000"/>
-              </w:pBdr>
-              <w:spacing w:after="100" w:before="100" w:line="240"/>
-              <w:ind w:firstLine="0" w:left="100" w:right="100"/>
+              <w:pStyle w:val="Normal"/>
+              <w:jc w:val="left"/>
+              <w:pBdr>
+                <w:bottom w:val="none" w:sz="0" w:space="0" w:color="000000"/>
+                <w:top w:val="none" w:sz="0" w:space="0" w:color="000000"/>
+                <w:left w:val="none" w:sz="0" w:space="0" w:color="000000"/>
+                <w:right w:val="none" w:sz="0" w:space="0" w:color="000000"/>
+              </w:pBdr>
+              <w:spacing w:after="100" w:before="100" w:line="240"/>
+              <w:ind w:left="100" w:right="100" w:firstLine="0" w:firstLineChars="0"/>
             </w:pPr>
             <w:r>
               <w:rPr>
@@ -753,7 +761,6 @@
       </w:tr>
       <w:tr>
         <w:trPr>
-          <w:cantSplit/>
           <w:trHeight w:val="360" w:hRule="auto"/>
         </w:trPr>
         body3
@@ -776,16 +783,16 @@
           </w:tcPr>
           <w:p>
             <w:pPr>
-              <w:jc w:val="left"/>
-              <w:keepNext/>
-              <w:pBdr>
-                <w:bottom w:val="none" w:sz="0" w:space="0" w:color="000000"/>
-                <w:top w:val="none" w:sz="0" w:space="0" w:color="000000"/>
-                <w:left w:val="none" w:sz="0" w:space="0" w:color="000000"/>
-                <w:right w:val="none" w:sz="0" w:space="0" w:color="000000"/>
-              </w:pBdr>
-              <w:spacing w:after="100" w:before="100" w:line="240"/>
-              <w:ind w:firstLine="0" w:left="100" w:right="100"/>
+              <w:pStyle w:val="Normal"/>
+              <w:jc w:val="left"/>
+              <w:pBdr>
+                <w:bottom w:val="none" w:sz="0" w:space="0" w:color="000000"/>
+                <w:top w:val="none" w:sz="0" w:space="0" w:color="000000"/>
+                <w:left w:val="none" w:sz="0" w:space="0" w:color="000000"/>
+                <w:right w:val="none" w:sz="0" w:space="0" w:color="000000"/>
+              </w:pBdr>
+              <w:spacing w:after="100" w:before="100" w:line="240"/>
+              <w:ind w:left="100" w:right="100" w:firstLine="0" w:firstLineChars="0"/>
             </w:pPr>
             <w:r>
               <w:rPr>
@@ -820,16 +827,16 @@
           </w:tcPr>
           <w:p>
             <w:pPr>
-              <w:jc w:val="left"/>
-              <w:keepNext/>
-              <w:pBdr>
-                <w:bottom w:val="none" w:sz="0" w:space="0" w:color="000000"/>
-                <w:top w:val="none" w:sz="0" w:space="0" w:color="000000"/>
-                <w:left w:val="none" w:sz="0" w:space="0" w:color="000000"/>
-                <w:right w:val="none" w:sz="0" w:space="0" w:color="000000"/>
-              </w:pBdr>
-              <w:spacing w:after="100" w:before="100" w:line="240"/>
-              <w:ind w:firstLine="0" w:left="100" w:right="100"/>
+              <w:pStyle w:val="Normal"/>
+              <w:jc w:val="left"/>
+              <w:pBdr>
+                <w:bottom w:val="none" w:sz="0" w:space="0" w:color="000000"/>
+                <w:top w:val="none" w:sz="0" w:space="0" w:color="000000"/>
+                <w:left w:val="none" w:sz="0" w:space="0" w:color="000000"/>
+                <w:right w:val="none" w:sz="0" w:space="0" w:color="000000"/>
+              </w:pBdr>
+              <w:spacing w:after="100" w:before="100" w:line="240"/>
+              <w:ind w:left="100" w:right="100" w:firstLine="0" w:firstLineChars="0"/>
             </w:pPr>
             <w:r>
               <w:rPr>
@@ -888,16 +895,16 @@
           </w:tcPr>
           <w:p>
             <w:pPr>
-              <w:jc w:val="left"/>
-              <w:keepNext/>
-              <w:pBdr>
-                <w:bottom w:val="none" w:sz="0" w:space="0" w:color="000000"/>
-                <w:top w:val="none" w:sz="0" w:space="0" w:color="000000"/>
-                <w:left w:val="none" w:sz="0" w:space="0" w:color="000000"/>
-                <w:right w:val="none" w:sz="0" w:space="0" w:color="000000"/>
-              </w:pBdr>
-              <w:spacing w:after="100" w:before="100" w:line="240"/>
-              <w:ind w:firstLine="0" w:left="100" w:right="100"/>
+              <w:pStyle w:val="Normal"/>
+              <w:jc w:val="left"/>
+              <w:pBdr>
+                <w:bottom w:val="none" w:sz="0" w:space="0" w:color="000000"/>
+                <w:top w:val="none" w:sz="0" w:space="0" w:color="000000"/>
+                <w:left w:val="none" w:sz="0" w:space="0" w:color="000000"/>
+                <w:right w:val="none" w:sz="0" w:space="0" w:color="000000"/>
+              </w:pBdr>
+              <w:spacing w:after="100" w:before="100" w:line="240"/>
+              <w:ind w:left="100" w:right="100" w:firstLine="0" w:firstLineChars="0"/>
             </w:pPr>
             <w:r>
               <w:rPr>
@@ -932,16 +939,16 @@
           </w:tcPr>
           <w:p>
             <w:pPr>
-              <w:jc w:val="left"/>
-              <w:keepNext/>
-              <w:pBdr>
-                <w:bottom w:val="none" w:sz="0" w:space="0" w:color="000000"/>
-                <w:top w:val="none" w:sz="0" w:space="0" w:color="000000"/>
-                <w:left w:val="none" w:sz="0" w:space="0" w:color="000000"/>
-                <w:right w:val="none" w:sz="0" w:space="0" w:color="000000"/>
-              </w:pBdr>
-              <w:spacing w:after="100" w:before="100" w:line="240"/>
-              <w:ind w:firstLine="0" w:left="100" w:right="100"/>
+              <w:pStyle w:val="Normal"/>
+              <w:jc w:val="left"/>
+              <w:pBdr>
+                <w:bottom w:val="none" w:sz="0" w:space="0" w:color="000000"/>
+                <w:top w:val="none" w:sz="0" w:space="0" w:color="000000"/>
+                <w:left w:val="none" w:sz="0" w:space="0" w:color="000000"/>
+                <w:right w:val="none" w:sz="0" w:space="0" w:color="000000"/>
+              </w:pBdr>
+              <w:spacing w:after="100" w:before="100" w:line="240"/>
+              <w:ind w:left="100" w:right="100" w:firstLine="0" w:firstLineChars="0"/>
             </w:pPr>
             <w:r>
               <w:rPr>
@@ -976,16 +983,16 @@
           </w:tcPr>
           <w:p>
             <w:pPr>
-              <w:jc w:val="left"/>
-              <w:keepNext/>
-              <w:pBdr>
-                <w:bottom w:val="none" w:sz="0" w:space="0" w:color="000000"/>
-                <w:top w:val="none" w:sz="0" w:space="0" w:color="000000"/>
-                <w:left w:val="none" w:sz="0" w:space="0" w:color="000000"/>
-                <w:right w:val="none" w:sz="0" w:space="0" w:color="000000"/>
-              </w:pBdr>
-              <w:spacing w:after="100" w:before="100" w:line="240"/>
-              <w:ind w:firstLine="0" w:left="100" w:right="100"/>
+              <w:pStyle w:val="Normal"/>
+              <w:jc w:val="left"/>
+              <w:pBdr>
+                <w:bottom w:val="none" w:sz="0" w:space="0" w:color="000000"/>
+                <w:top w:val="none" w:sz="0" w:space="0" w:color="000000"/>
+                <w:left w:val="none" w:sz="0" w:space="0" w:color="000000"/>
+                <w:right w:val="none" w:sz="0" w:space="0" w:color="000000"/>
+              </w:pBdr>
+              <w:spacing w:after="100" w:before="100" w:line="240"/>
+              <w:ind w:left="100" w:right="100" w:firstLine="0" w:firstLineChars="0"/>
             </w:pPr>
             <w:r>
               <w:rPr>
@@ -1004,7 +1011,6 @@
       </w:tr>
       <w:tr>
         <w:trPr>
-          <w:cantSplit/>
           <w:trHeight w:val="360" w:hRule="auto"/>
         </w:trPr>
         body4
@@ -1027,16 +1033,16 @@
           </w:tcPr>
           <w:p>
             <w:pPr>
-              <w:jc w:val="left"/>
-              <w:keepNext/>
-              <w:pBdr>
-                <w:bottom w:val="none" w:sz="0" w:space="0" w:color="000000"/>
-                <w:top w:val="none" w:sz="0" w:space="0" w:color="000000"/>
-                <w:left w:val="none" w:sz="0" w:space="0" w:color="000000"/>
-                <w:right w:val="none" w:sz="0" w:space="0" w:color="000000"/>
-              </w:pBdr>
-              <w:spacing w:after="100" w:before="100" w:line="240"/>
-              <w:ind w:firstLine="0" w:left="100" w:right="100"/>
+              <w:pStyle w:val="Normal"/>
+              <w:jc w:val="left"/>
+              <w:pBdr>
+                <w:bottom w:val="none" w:sz="0" w:space="0" w:color="000000"/>
+                <w:top w:val="none" w:sz="0" w:space="0" w:color="000000"/>
+                <w:left w:val="none" w:sz="0" w:space="0" w:color="000000"/>
+                <w:right w:val="none" w:sz="0" w:space="0" w:color="000000"/>
+              </w:pBdr>
+              <w:spacing w:after="100" w:before="100" w:line="240"/>
+              <w:ind w:left="100" w:right="100" w:firstLine="0" w:firstLineChars="0"/>
             </w:pPr>
             <w:r>
               <w:rPr>
@@ -1071,16 +1077,16 @@
           </w:tcPr>
           <w:p>
             <w:pPr>
-              <w:jc w:val="left"/>
-              <w:keepNext/>
-              <w:pBdr>
-                <w:bottom w:val="none" w:sz="0" w:space="0" w:color="000000"/>
-                <w:top w:val="none" w:sz="0" w:space="0" w:color="000000"/>
-                <w:left w:val="none" w:sz="0" w:space="0" w:color="000000"/>
-                <w:right w:val="none" w:sz="0" w:space="0" w:color="000000"/>
-              </w:pBdr>
-              <w:spacing w:after="100" w:before="100" w:line="240"/>
-              <w:ind w:firstLine="0" w:left="100" w:right="100"/>
+              <w:pStyle w:val="Normal"/>
+              <w:jc w:val="left"/>
+              <w:pBdr>
+                <w:bottom w:val="none" w:sz="0" w:space="0" w:color="000000"/>
+                <w:top w:val="none" w:sz="0" w:space="0" w:color="000000"/>
+                <w:left w:val="none" w:sz="0" w:space="0" w:color="000000"/>
+                <w:right w:val="none" w:sz="0" w:space="0" w:color="000000"/>
+              </w:pBdr>
+              <w:spacing w:after="100" w:before="100" w:line="240"/>
+              <w:ind w:left="100" w:right="100" w:firstLine="0" w:firstLineChars="0"/>
             </w:pPr>
             <w:r>
               <w:rPr>
@@ -1139,16 +1145,16 @@
           </w:tcPr>
           <w:p>
             <w:pPr>
-              <w:jc w:val="left"/>
-              <w:keepNext/>
-              <w:pBdr>
-                <w:bottom w:val="none" w:sz="0" w:space="0" w:color="000000"/>
-                <w:top w:val="none" w:sz="0" w:space="0" w:color="000000"/>
-                <w:left w:val="none" w:sz="0" w:space="0" w:color="000000"/>
-                <w:right w:val="none" w:sz="0" w:space="0" w:color="000000"/>
-              </w:pBdr>
-              <w:spacing w:after="100" w:before="100" w:line="240"/>
-              <w:ind w:firstLine="0" w:left="100" w:right="100"/>
+              <w:pStyle w:val="Normal"/>
+              <w:jc w:val="left"/>
+              <w:pBdr>
+                <w:bottom w:val="none" w:sz="0" w:space="0" w:color="000000"/>
+                <w:top w:val="none" w:sz="0" w:space="0" w:color="000000"/>
+                <w:left w:val="none" w:sz="0" w:space="0" w:color="000000"/>
+                <w:right w:val="none" w:sz="0" w:space="0" w:color="000000"/>
+              </w:pBdr>
+              <w:spacing w:after="100" w:before="100" w:line="240"/>
+              <w:ind w:left="100" w:right="100" w:firstLine="0" w:firstLineChars="0"/>
             </w:pPr>
             <w:r>
               <w:rPr>
@@ -1183,16 +1189,16 @@
           </w:tcPr>
           <w:p>
             <w:pPr>
-              <w:jc w:val="left"/>
-              <w:keepNext/>
-              <w:pBdr>
-                <w:bottom w:val="none" w:sz="0" w:space="0" w:color="000000"/>
-                <w:top w:val="none" w:sz="0" w:space="0" w:color="000000"/>
-                <w:left w:val="none" w:sz="0" w:space="0" w:color="000000"/>
-                <w:right w:val="none" w:sz="0" w:space="0" w:color="000000"/>
-              </w:pBdr>
-              <w:spacing w:after="100" w:before="100" w:line="240"/>
-              <w:ind w:firstLine="0" w:left="100" w:right="100"/>
+              <w:pStyle w:val="Normal"/>
+              <w:jc w:val="left"/>
+              <w:pBdr>
+                <w:bottom w:val="none" w:sz="0" w:space="0" w:color="000000"/>
+                <w:top w:val="none" w:sz="0" w:space="0" w:color="000000"/>
+                <w:left w:val="none" w:sz="0" w:space="0" w:color="000000"/>
+                <w:right w:val="none" w:sz="0" w:space="0" w:color="000000"/>
+              </w:pBdr>
+              <w:spacing w:after="100" w:before="100" w:line="240"/>
+              <w:ind w:left="100" w:right="100" w:firstLine="0" w:firstLineChars="0"/>
             </w:pPr>
             <w:r>
               <w:rPr>
@@ -1227,16 +1233,16 @@
           </w:tcPr>
           <w:p>
             <w:pPr>
-              <w:jc w:val="left"/>
-              <w:keepNext/>
-              <w:pBdr>
-                <w:bottom w:val="none" w:sz="0" w:space="0" w:color="000000"/>
-                <w:top w:val="none" w:sz="0" w:space="0" w:color="000000"/>
-                <w:left w:val="none" w:sz="0" w:space="0" w:color="000000"/>
-                <w:right w:val="none" w:sz="0" w:space="0" w:color="000000"/>
-              </w:pBdr>
-              <w:spacing w:after="100" w:before="100" w:line="240"/>
-              <w:ind w:firstLine="0" w:left="100" w:right="100"/>
+              <w:pStyle w:val="Normal"/>
+              <w:jc w:val="left"/>
+              <w:pBdr>
+                <w:bottom w:val="none" w:sz="0" w:space="0" w:color="000000"/>
+                <w:top w:val="none" w:sz="0" w:space="0" w:color="000000"/>
+                <w:left w:val="none" w:sz="0" w:space="0" w:color="000000"/>
+                <w:right w:val="none" w:sz="0" w:space="0" w:color="000000"/>
+              </w:pBdr>
+              <w:spacing w:after="100" w:before="100" w:line="240"/>
+              <w:ind w:left="100" w:right="100" w:firstLine="0" w:firstLineChars="0"/>
             </w:pPr>
             <w:r>
               <w:rPr>
@@ -1255,14 +1261,13 @@
       </w:tr>
       <w:tr>
         <w:trPr>
-          <w:cantSplit/>
           <w:trHeight w:val="360" w:hRule="auto"/>
         </w:trPr>
         body5
         <w:tc>
           <w:tcPr>
             <w:tcBorders>
-              <w:bottom w:val="none" w:sz="0" w:space="0" w:color="000000"/>
+              <w:bottom w:val="single" w:sz="12" w:space="0" w:color="666666"/>
               <w:top w:val="none" w:sz="0" w:space="0" w:color="000000"/>
               <w:left w:val="none" w:sz="0" w:space="0" w:color="000000"/>
               <w:right w:val="none" w:sz="0" w:space="0" w:color="000000"/>
@@ -1278,16 +1283,16 @@
           </w:tcPr>
           <w:p>
             <w:pPr>
-              <w:jc w:val="left"/>
-              <w:keepNext/>
-              <w:pBdr>
-                <w:bottom w:val="none" w:sz="0" w:space="0" w:color="000000"/>
-                <w:top w:val="none" w:sz="0" w:space="0" w:color="000000"/>
-                <w:left w:val="none" w:sz="0" w:space="0" w:color="000000"/>
-                <w:right w:val="none" w:sz="0" w:space="0" w:color="000000"/>
-              </w:pBdr>
-              <w:spacing w:after="100" w:before="100" w:line="240"/>
-              <w:ind w:firstLine="0" w:left="100" w:right="100"/>
+              <w:pStyle w:val="Normal"/>
+              <w:jc w:val="left"/>
+              <w:pBdr>
+                <w:bottom w:val="none" w:sz="0" w:space="0" w:color="000000"/>
+                <w:top w:val="none" w:sz="0" w:space="0" w:color="000000"/>
+                <w:left w:val="none" w:sz="0" w:space="0" w:color="000000"/>
+                <w:right w:val="none" w:sz="0" w:space="0" w:color="000000"/>
+              </w:pBdr>
+              <w:spacing w:after="100" w:before="100" w:line="240"/>
+              <w:ind w:left="100" w:right="100" w:firstLine="0" w:firstLineChars="0"/>
             </w:pPr>
             <w:r>
               <w:rPr>
@@ -1306,7 +1311,7 @@
         <w:tc>
           <w:tcPr>
             <w:tcBorders>
-              <w:bottom w:val="none" w:sz="0" w:space="0" w:color="000000"/>
+              <w:bottom w:val="single" w:sz="12" w:space="0" w:color="666666"/>
               <w:top w:val="none" w:sz="0" w:space="0" w:color="000000"/>
               <w:left w:val="none" w:sz="0" w:space="0" w:color="000000"/>
               <w:right w:val="none" w:sz="0" w:space="0" w:color="000000"/>
@@ -1322,16 +1327,16 @@
           </w:tcPr>
           <w:p>
             <w:pPr>
-              <w:jc w:val="left"/>
-              <w:keepNext/>
-              <w:pBdr>
-                <w:bottom w:val="none" w:sz="0" w:space="0" w:color="000000"/>
-                <w:top w:val="none" w:sz="0" w:space="0" w:color="000000"/>
-                <w:left w:val="none" w:sz="0" w:space="0" w:color="000000"/>
-                <w:right w:val="none" w:sz="0" w:space="0" w:color="000000"/>
-              </w:pBdr>
-              <w:spacing w:after="100" w:before="100" w:line="240"/>
-              <w:ind w:firstLine="0" w:left="100" w:right="100"/>
+              <w:pStyle w:val="Normal"/>
+              <w:jc w:val="left"/>
+              <w:pBdr>
+                <w:bottom w:val="none" w:sz="0" w:space="0" w:color="000000"/>
+                <w:top w:val="none" w:sz="0" w:space="0" w:color="000000"/>
+                <w:left w:val="none" w:sz="0" w:space="0" w:color="000000"/>
+                <w:right w:val="none" w:sz="0" w:space="0" w:color="000000"/>
+              </w:pBdr>
+              <w:spacing w:after="100" w:before="100" w:line="240"/>
+              <w:ind w:left="100" w:right="100" w:firstLine="0" w:firstLineChars="0"/>
             </w:pPr>
             <w:r>
               <w:rPr>
@@ -1374,7 +1379,7 @@
         <w:tc>
           <w:tcPr>
             <w:tcBorders>
-              <w:bottom w:val="none" w:sz="0" w:space="0" w:color="000000"/>
+              <w:bottom w:val="single" w:sz="12" w:space="0" w:color="666666"/>
               <w:top w:val="none" w:sz="0" w:space="0" w:color="000000"/>
               <w:left w:val="none" w:sz="0" w:space="0" w:color="000000"/>
               <w:right w:val="none" w:sz="0" w:space="0" w:color="000000"/>
@@ -1390,16 +1395,16 @@
           </w:tcPr>
           <w:p>
             <w:pPr>
-              <w:jc w:val="left"/>
-              <w:keepNext/>
-              <w:pBdr>
-                <w:bottom w:val="none" w:sz="0" w:space="0" w:color="000000"/>
-                <w:top w:val="none" w:sz="0" w:space="0" w:color="000000"/>
-                <w:left w:val="none" w:sz="0" w:space="0" w:color="000000"/>
-                <w:right w:val="none" w:sz="0" w:space="0" w:color="000000"/>
-              </w:pBdr>
-              <w:spacing w:after="100" w:before="100" w:line="240"/>
-              <w:ind w:firstLine="0" w:left="100" w:right="100"/>
+              <w:pStyle w:val="Normal"/>
+              <w:jc w:val="left"/>
+              <w:pBdr>
+                <w:bottom w:val="none" w:sz="0" w:space="0" w:color="000000"/>
+                <w:top w:val="none" w:sz="0" w:space="0" w:color="000000"/>
+                <w:left w:val="none" w:sz="0" w:space="0" w:color="000000"/>
+                <w:right w:val="none" w:sz="0" w:space="0" w:color="000000"/>
+              </w:pBdr>
+              <w:spacing w:after="100" w:before="100" w:line="240"/>
+              <w:ind w:left="100" w:right="100" w:firstLine="0" w:firstLineChars="0"/>
             </w:pPr>
             <w:r>
               <w:rPr>
@@ -1418,7 +1423,7 @@
         <w:tc>
           <w:tcPr>
             <w:tcBorders>
-              <w:bottom w:val="none" w:sz="0" w:space="0" w:color="000000"/>
+              <w:bottom w:val="single" w:sz="12" w:space="0" w:color="666666"/>
               <w:top w:val="none" w:sz="0" w:space="0" w:color="000000"/>
               <w:left w:val="none" w:sz="0" w:space="0" w:color="000000"/>
               <w:right w:val="none" w:sz="0" w:space="0" w:color="000000"/>
@@ -1434,16 +1439,16 @@
           </w:tcPr>
           <w:p>
             <w:pPr>
-              <w:jc w:val="left"/>
-              <w:keepNext/>
-              <w:pBdr>
-                <w:bottom w:val="none" w:sz="0" w:space="0" w:color="000000"/>
-                <w:top w:val="none" w:sz="0" w:space="0" w:color="000000"/>
-                <w:left w:val="none" w:sz="0" w:space="0" w:color="000000"/>
-                <w:right w:val="none" w:sz="0" w:space="0" w:color="000000"/>
-              </w:pBdr>
-              <w:spacing w:after="100" w:before="100" w:line="240"/>
-              <w:ind w:firstLine="0" w:left="100" w:right="100"/>
+              <w:pStyle w:val="Normal"/>
+              <w:jc w:val="left"/>
+              <w:pBdr>
+                <w:bottom w:val="none" w:sz="0" w:space="0" w:color="000000"/>
+                <w:top w:val="none" w:sz="0" w:space="0" w:color="000000"/>
+                <w:left w:val="none" w:sz="0" w:space="0" w:color="000000"/>
+                <w:right w:val="none" w:sz="0" w:space="0" w:color="000000"/>
+              </w:pBdr>
+              <w:spacing w:after="100" w:before="100" w:line="240"/>
+              <w:ind w:left="100" w:right="100" w:firstLine="0" w:firstLineChars="0"/>
             </w:pPr>
             <w:r>
               <w:rPr>
@@ -1462,7 +1467,7 @@
         <w:tc>
           <w:tcPr>
             <w:tcBorders>
-              <w:bottom w:val="none" w:sz="0" w:space="0" w:color="000000"/>
+              <w:bottom w:val="single" w:sz="12" w:space="0" w:color="666666"/>
               <w:top w:val="none" w:sz="0" w:space="0" w:color="000000"/>
               <w:left w:val="none" w:sz="0" w:space="0" w:color="000000"/>
               <w:right w:val="none" w:sz="0" w:space="0" w:color="000000"/>
@@ -1478,16 +1483,16 @@
           </w:tcPr>
           <w:p>
             <w:pPr>
-              <w:jc w:val="left"/>
-              <w:keepNext/>
-              <w:pBdr>
-                <w:bottom w:val="none" w:sz="0" w:space="0" w:color="000000"/>
-                <w:top w:val="none" w:sz="0" w:space="0" w:color="000000"/>
-                <w:left w:val="none" w:sz="0" w:space="0" w:color="000000"/>
-                <w:right w:val="none" w:sz="0" w:space="0" w:color="000000"/>
-              </w:pBdr>
-              <w:spacing w:after="100" w:before="100" w:line="240"/>
-              <w:ind w:firstLine="0" w:left="100" w:right="100"/>
+              <w:pStyle w:val="Normal"/>
+              <w:jc w:val="left"/>
+              <w:pBdr>
+                <w:bottom w:val="none" w:sz="0" w:space="0" w:color="000000"/>
+                <w:top w:val="none" w:sz="0" w:space="0" w:color="000000"/>
+                <w:left w:val="none" w:sz="0" w:space="0" w:color="000000"/>
+                <w:right w:val="none" w:sz="0" w:space="0" w:color="000000"/>
+              </w:pBdr>
+              <w:spacing w:after="100" w:before="100" w:line="240"/>
+              <w:ind w:left="100" w:right="100" w:firstLine="0" w:firstLineChars="0"/>
             </w:pPr>
             <w:r>
               <w:rPr>
@@ -1500,257 +1505,6 @@
                 <w:color w:val="000000"/>
               </w:rPr>
               <w:t xml:space="preserve">0.8</w:t>
-            </w:r>
-          </w:p>
-        </w:tc>
-      </w:tr>
-      <w:tr>
-        <w:trPr>
-          <w:cantSplit/>
-          <w:trHeight w:val="360" w:hRule="auto"/>
-        </w:trPr>
-        body6
-        <w:tc>
-          <w:tcPr>
-            <w:tcBorders>
-              <w:bottom w:val="single" w:sz="16" w:space="0" w:color="666666"/>
-              <w:top w:val="none" w:sz="0" w:space="0" w:color="000000"/>
-              <w:left w:val="none" w:sz="0" w:space="0" w:color="000000"/>
-              <w:right w:val="none" w:sz="0" w:space="0" w:color="000000"/>
-            </w:tcBorders>
-            <w:shd w:val="clear" w:color="auto" w:fill="FFFFFF"/>
-            <w:tcMar>
-              <w:top w:w="0" w:type="dxa"/>
-              <w:bottom w:w="0" w:type="dxa"/>
-              <w:left w:w="0" w:type="dxa"/>
-              <w:right w:w="0" w:type="dxa"/>
-            </w:tcMar>
-            <w:vAlign w:val="center"/>
-          </w:tcPr>
-          <w:p>
-            <w:pPr>
-              <w:jc w:val="left"/>
-              <w:keepNext/>
-              <w:pBdr>
-                <w:bottom w:val="none" w:sz="0" w:space="0" w:color="000000"/>
-                <w:top w:val="none" w:sz="0" w:space="0" w:color="000000"/>
-                <w:left w:val="none" w:sz="0" w:space="0" w:color="000000"/>
-                <w:right w:val="none" w:sz="0" w:space="0" w:color="000000"/>
-              </w:pBdr>
-              <w:spacing w:after="100" w:before="100" w:line="240"/>
-              <w:ind w:firstLine="0" w:left="100" w:right="100"/>
-            </w:pPr>
-            <w:r>
-              <w:rPr>
-                <w:rFonts w:ascii="Times New Roman" w:hAnsi="Helvetica" w:eastAsia="Helvetica" w:cs="Helvetica"/>
-                <w:i w:val="false"/>
-                <w:b w:val="false"/>
-                <w:u w:val="none"/>
-                <w:sz w:val="22"/>
-                <w:szCs w:val="22"/>
-                <w:color w:val="000000"/>
-              </w:rPr>
-              <w:t xml:space="preserve">Analysis of variance</w:t>
-            </w:r>
-          </w:p>
-        </w:tc>
-        <w:tc>
-          <w:tcPr>
-            <w:tcBorders>
-              <w:bottom w:val="single" w:sz="16" w:space="0" w:color="666666"/>
-              <w:top w:val="none" w:sz="0" w:space="0" w:color="000000"/>
-              <w:left w:val="none" w:sz="0" w:space="0" w:color="000000"/>
-              <w:right w:val="none" w:sz="0" w:space="0" w:color="000000"/>
-            </w:tcBorders>
-            <w:shd w:val="clear" w:color="auto" w:fill="FFFFFF"/>
-            <w:tcMar>
-              <w:top w:w="0" w:type="dxa"/>
-              <w:bottom w:w="0" w:type="dxa"/>
-              <w:left w:w="0" w:type="dxa"/>
-              <w:right w:w="0" w:type="dxa"/>
-            </w:tcMar>
-            <w:vAlign w:val="center"/>
-          </w:tcPr>
-          <w:p>
-            <w:pPr>
-              <w:jc w:val="left"/>
-              <w:keepNext/>
-              <w:pBdr>
-                <w:bottom w:val="none" w:sz="0" w:space="0" w:color="000000"/>
-                <w:top w:val="none" w:sz="0" w:space="0" w:color="000000"/>
-                <w:left w:val="none" w:sz="0" w:space="0" w:color="000000"/>
-                <w:right w:val="none" w:sz="0" w:space="0" w:color="000000"/>
-              </w:pBdr>
-              <w:spacing w:after="100" w:before="100" w:line="240"/>
-              <w:ind w:firstLine="0" w:left="100" w:right="100"/>
-            </w:pPr>
-            <w:r>
-              <w:rPr>
-                <w:rFonts w:ascii="Times New Roman" w:hAnsi="Helvetica" w:eastAsia="Helvetica" w:cs="Helvetica"/>
-                <w:i w:val="false"/>
-                <w:b w:val="false"/>
-                <w:u w:val="none"/>
-                <w:sz w:val="22"/>
-                <w:szCs w:val="22"/>
-                <w:color w:val="000000"/>
-              </w:rPr>
-              <w:t xml:space="preserve">Partial 𝜂2</w:t>
-            </w:r>
-            <w:r>
-              <w:rPr>
-                <w:rFonts w:ascii="Times New Roman" w:hAnsi="Helvetica" w:eastAsia="Helvetica" w:cs="Helvetica"/>
-                <w:i w:val="false"/>
-                <w:b w:val="false"/>
-                <w:u w:val="none"/>
-                <w:sz w:val="22"/>
-                <w:szCs w:val="22"/>
-                <w:color w:val="000000"/>
-              </w:rPr>
-              <w:br/>
-            </w:r>
-            <w:r>
-              <w:rPr>
-                <w:rFonts w:ascii="Times New Roman" w:hAnsi="Helvetica" w:eastAsia="Helvetica" w:cs="Helvetica"/>
-                <w:i w:val="false"/>
-                <w:b w:val="false"/>
-                <w:u w:val="none"/>
-                <w:sz w:val="22"/>
-                <w:szCs w:val="22"/>
-                <w:color w:val="000000"/>
-              </w:rPr>
-              <w:t xml:space="preserve">(Cohen, 1988)</w:t>
-            </w:r>
-          </w:p>
-        </w:tc>
-        <w:tc>
-          <w:tcPr>
-            <w:tcBorders>
-              <w:bottom w:val="single" w:sz="16" w:space="0" w:color="666666"/>
-              <w:top w:val="none" w:sz="0" w:space="0" w:color="000000"/>
-              <w:left w:val="none" w:sz="0" w:space="0" w:color="000000"/>
-              <w:right w:val="none" w:sz="0" w:space="0" w:color="000000"/>
-            </w:tcBorders>
-            <w:shd w:val="clear" w:color="auto" w:fill="FFFFFF"/>
-            <w:tcMar>
-              <w:top w:w="0" w:type="dxa"/>
-              <w:bottom w:w="0" w:type="dxa"/>
-              <w:left w:w="0" w:type="dxa"/>
-              <w:right w:w="0" w:type="dxa"/>
-            </w:tcMar>
-            <w:vAlign w:val="center"/>
-          </w:tcPr>
-          <w:p>
-            <w:pPr>
-              <w:jc w:val="left"/>
-              <w:keepNext/>
-              <w:pBdr>
-                <w:bottom w:val="none" w:sz="0" w:space="0" w:color="000000"/>
-                <w:top w:val="none" w:sz="0" w:space="0" w:color="000000"/>
-                <w:left w:val="none" w:sz="0" w:space="0" w:color="000000"/>
-                <w:right w:val="none" w:sz="0" w:space="0" w:color="000000"/>
-              </w:pBdr>
-              <w:spacing w:after="100" w:before="100" w:line="240"/>
-              <w:ind w:firstLine="0" w:left="100" w:right="100"/>
-            </w:pPr>
-            <w:r>
-              <w:rPr>
-                <w:rFonts w:ascii="Times New Roman" w:hAnsi="Helvetica" w:eastAsia="Helvetica" w:cs="Helvetica"/>
-                <w:i w:val="false"/>
-                <w:b w:val="false"/>
-                <w:u w:val="none"/>
-                <w:sz w:val="22"/>
-                <w:szCs w:val="22"/>
-                <w:color w:val="000000"/>
-              </w:rPr>
-              <w:t xml:space="preserve">0.01</w:t>
-            </w:r>
-          </w:p>
-        </w:tc>
-        <w:tc>
-          <w:tcPr>
-            <w:tcBorders>
-              <w:bottom w:val="single" w:sz="16" w:space="0" w:color="666666"/>
-              <w:top w:val="none" w:sz="0" w:space="0" w:color="000000"/>
-              <w:left w:val="none" w:sz="0" w:space="0" w:color="000000"/>
-              <w:right w:val="none" w:sz="0" w:space="0" w:color="000000"/>
-            </w:tcBorders>
-            <w:shd w:val="clear" w:color="auto" w:fill="FFFFFF"/>
-            <w:tcMar>
-              <w:top w:w="0" w:type="dxa"/>
-              <w:bottom w:w="0" w:type="dxa"/>
-              <w:left w:w="0" w:type="dxa"/>
-              <w:right w:w="0" w:type="dxa"/>
-            </w:tcMar>
-            <w:vAlign w:val="center"/>
-          </w:tcPr>
-          <w:p>
-            <w:pPr>
-              <w:jc w:val="left"/>
-              <w:keepNext/>
-              <w:pBdr>
-                <w:bottom w:val="none" w:sz="0" w:space="0" w:color="000000"/>
-                <w:top w:val="none" w:sz="0" w:space="0" w:color="000000"/>
-                <w:left w:val="none" w:sz="0" w:space="0" w:color="000000"/>
-                <w:right w:val="none" w:sz="0" w:space="0" w:color="000000"/>
-              </w:pBdr>
-              <w:spacing w:after="100" w:before="100" w:line="240"/>
-              <w:ind w:firstLine="0" w:left="100" w:right="100"/>
-            </w:pPr>
-            <w:r>
-              <w:rPr>
-                <w:rFonts w:ascii="Times New Roman" w:hAnsi="Helvetica" w:eastAsia="Helvetica" w:cs="Helvetica"/>
-                <w:i w:val="false"/>
-                <w:b w:val="false"/>
-                <w:u w:val="none"/>
-                <w:sz w:val="22"/>
-                <w:szCs w:val="22"/>
-                <w:color w:val="000000"/>
-              </w:rPr>
-              <w:t xml:space="preserve">0.06</w:t>
-            </w:r>
-          </w:p>
-        </w:tc>
-        <w:tc>
-          <w:tcPr>
-            <w:tcBorders>
-              <w:bottom w:val="single" w:sz="16" w:space="0" w:color="666666"/>
-              <w:top w:val="none" w:sz="0" w:space="0" w:color="000000"/>
-              <w:left w:val="none" w:sz="0" w:space="0" w:color="000000"/>
-              <w:right w:val="none" w:sz="0" w:space="0" w:color="000000"/>
-            </w:tcBorders>
-            <w:shd w:val="clear" w:color="auto" w:fill="FFFFFF"/>
-            <w:tcMar>
-              <w:top w:w="0" w:type="dxa"/>
-              <w:bottom w:w="0" w:type="dxa"/>
-              <w:left w:w="0" w:type="dxa"/>
-              <w:right w:w="0" w:type="dxa"/>
-            </w:tcMar>
-            <w:vAlign w:val="center"/>
-          </w:tcPr>
-          <w:p>
-            <w:pPr>
-              <w:jc w:val="left"/>
-              <w:keepNext/>
-              <w:pBdr>
-                <w:bottom w:val="none" w:sz="0" w:space="0" w:color="000000"/>
-                <w:top w:val="none" w:sz="0" w:space="0" w:color="000000"/>
-                <w:left w:val="none" w:sz="0" w:space="0" w:color="000000"/>
-                <w:right w:val="none" w:sz="0" w:space="0" w:color="000000"/>
-              </w:pBdr>
-              <w:spacing w:after="100" w:before="100" w:line="240"/>
-              <w:ind w:firstLine="0" w:left="100" w:right="100"/>
-            </w:pPr>
-            <w:r>
-              <w:rPr>
-                <w:rFonts w:ascii="Times New Roman" w:hAnsi="Helvetica" w:eastAsia="Helvetica" w:cs="Helvetica"/>
-                <w:i w:val="false"/>
-                <w:b w:val="false"/>
-                <w:u w:val="none"/>
-                <w:sz w:val="22"/>
-                <w:szCs w:val="22"/>
-                <w:color w:val="000000"/>
-              </w:rPr>
-              <w:t xml:space="preserve">0.14</w:t>
             </w:r>
           </w:p>
         </w:tc>
@@ -1761,9 +1515,15 @@
       <w:pgMar w:top="1440" w:right="1440" w:bottom="1440" w:left="1440" w:header="720" w:footer="720" w:gutter="0"/>
       <w:cols w:space="720"/>
       <w:docGrid w:linePitch="360"/>
+      <w:type w:val="continuous"/>
     </w:sectPr>
   </w:body>
 </w:document>
+</file>
+
+<file path=word/comments.xml><?xml version="1.0" encoding="utf-8"?>
+<w:comments xmlns:wpc="http://schemas.microsoft.com/office/word/2010/wordprocessingCanvas" xmlns:mo="http://schemas.microsoft.com/office/mac/office/2008/main" xmlns:mc="http://schemas.openxmlformats.org/markup-compatibility/2006" xmlns:mv="urn:schemas-microsoft-com:mac:vml" xmlns:o="urn:schemas-microsoft-com:office:office" xmlns:r="http://schemas.openxmlformats.org/officeDocument/2006/relationships" xmlns:m="http://schemas.openxmlformats.org/officeDocument/2006/math" xmlns:v="urn:schemas-microsoft-com:vml" xmlns:wp14="http://schemas.microsoft.com/office/word/2010/wordprocessingDrawing" xmlns:wp="http://schemas.openxmlformats.org/drawingml/2006/wordprocessingDrawing" xmlns:w10="urn:schemas-microsoft-com:office:word" xmlns:w="http://schemas.openxmlformats.org/wordprocessingml/2006/main" xmlns:w14="http://schemas.microsoft.com/office/word/2010/wordml" xmlns:wpg="http://schemas.microsoft.com/office/word/2010/wordprocessingGroup" xmlns:wpi="http://schemas.microsoft.com/office/word/2010/wordprocessingInk" xmlns:wne="http://schemas.microsoft.com/office/word/2006/wordml" xmlns:wps="http://schemas.microsoft.com/office/word/2010/wordprocessingShape" mc:Ignorable="w14 wp14">
+</w:comments>
 </file>
 
 <file path=word/footnotes.xml><?xml version="1.0" encoding="utf-8"?>

</xml_diff>

<commit_message>
Updated Table 3 and fluency effect size
</commit_message>
<xml_diff>
--- a/Manuscript/tables-figures/table2.docx
+++ b/Manuscript/tables-figures/table2.docx
@@ -598,7 +598,7 @@
                 <w:szCs w:val="22"/>
                 <w:color w:val="000000"/>
               </w:rPr>
-              <w:t xml:space="preserve">Cohen’s d</w:t>
+              <w:t xml:space="preserve">Cohen’s d (Cohen, 1988) &amp;</w:t>
             </w:r>
             <w:r>
               <w:rPr>
@@ -622,7 +622,7 @@
                 <w:szCs w:val="22"/>
                 <w:color w:val="000000"/>
               </w:rPr>
-              <w:t xml:space="preserve">(Cohen, 1988)</w:t>
+              <w:t xml:space="preserve">Glass' Δ (Hedges &amp; Olkin, 1985)</w:t>
             </w:r>
           </w:p>
         </w:tc>

</xml_diff>